<commit_message>
component interaction on Sat, Sep 02, 2023  07:59:01 AM
</commit_message>
<xml_diff>
--- a/Angular/directives.docx
+++ b/Angular/directives.docx
@@ -146,6 +146,7 @@
       </w:pPr>
       <w:r>
         <w:rPr>
+          <w:noProof/>
           <w:lang w:val="en-US"/>
         </w:rPr>
         <w:drawing>
@@ -242,13 +243,7 @@
         <w:rPr>
           <w:lang w:val="en-US"/>
         </w:rPr>
-        <w:t>Syntax is [(</w:t>
-      </w:r>
-      <w:r>
-        <w:rPr>
-          <w:lang w:val="en-US"/>
-        </w:rPr>
-        <w:t>ngModel</w:t>
+        <w:t>Syntax is [(ngModel</w:t>
       </w:r>
       <w:r>
         <w:rPr>
@@ -344,6 +339,260 @@
           <w:lang w:val="en-US"/>
         </w:rPr>
         <w:t>.</w:t>
+      </w:r>
+    </w:p>
+    <w:p>
+      <w:pPr>
+        <w:rPr>
+          <w:lang w:val="en-US"/>
+        </w:rPr>
+      </w:pPr>
+    </w:p>
+    <w:p>
+      <w:pPr>
+        <w:pStyle w:val="Heading1"/>
+        <w:rPr>
+          <w:lang w:val="en-US"/>
+        </w:rPr>
+      </w:pPr>
+      <w:r>
+        <w:rPr>
+          <w:lang w:val="en-US"/>
+        </w:rPr>
+        <w:t>Structural Directives</w:t>
+      </w:r>
+    </w:p>
+    <w:p>
+      <w:pPr>
+        <w:rPr>
+          <w:lang w:val="en-US"/>
+        </w:rPr>
+      </w:pPr>
+      <w:r>
+        <w:rPr>
+          <w:lang w:val="en-US"/>
+        </w:rPr>
+        <w:t>These directives let you add / remove elements from the DOM.</w:t>
+      </w:r>
+    </w:p>
+    <w:p>
+      <w:pPr>
+        <w:rPr>
+          <w:lang w:val="en-US"/>
+        </w:rPr>
+      </w:pPr>
+      <w:r>
+        <w:rPr>
+          <w:lang w:val="en-US"/>
+        </w:rPr>
+        <w:t>ngIf , ngSwitch are used to conditionally render HTML elements.</w:t>
+      </w:r>
+    </w:p>
+    <w:p>
+      <w:pPr>
+        <w:rPr>
+          <w:lang w:val="en-US"/>
+        </w:rPr>
+      </w:pPr>
+      <w:r>
+        <w:rPr>
+          <w:lang w:val="en-US"/>
+        </w:rPr>
+        <w:t>ngFor is used to reneder list for HTML elements.</w:t>
+      </w:r>
+    </w:p>
+    <w:p>
+      <w:pPr>
+        <w:rPr>
+          <w:lang w:val="en-US"/>
+        </w:rPr>
+      </w:pPr>
+    </w:p>
+    <w:p>
+      <w:pPr>
+        <w:pStyle w:val="Heading2"/>
+        <w:rPr>
+          <w:lang w:val="en-US"/>
+        </w:rPr>
+      </w:pPr>
+      <w:r>
+        <w:rPr>
+          <w:lang w:val="en-US"/>
+        </w:rPr>
+        <w:t>ngIf</w:t>
+      </w:r>
+    </w:p>
+    <w:p>
+      <w:pPr>
+        <w:rPr>
+          <w:lang w:val="en-US"/>
+        </w:rPr>
+      </w:pPr>
+      <w:r>
+        <w:rPr>
+          <w:lang w:val="en-US"/>
+        </w:rPr>
+        <w:t xml:space="preserve">If the HTML element has ngIf value , then it will render on the view , if it is false , </w:t>
+      </w:r>
+      <w:r>
+        <w:rPr>
+          <w:lang w:val="en-US"/>
+        </w:rPr>
+        <w:t xml:space="preserve">it will not , one thing to note is that , when it is false , you can not find that element in the DOM source it self which is different from the </w:t>
+      </w:r>
+      <w:r>
+        <w:rPr>
+          <w:lang w:val="en-US"/>
+        </w:rPr>
+        <w:t xml:space="preserve">setting css style </w:t>
+      </w:r>
+      <w:r>
+        <w:rPr>
+          <w:b/>
+          <w:bCs/>
+          <w:lang w:val="en-US"/>
+        </w:rPr>
+        <w:t>dsplay:none</w:t>
+      </w:r>
+      <w:r>
+        <w:rPr>
+          <w:b/>
+          <w:bCs/>
+          <w:lang w:val="en-US"/>
+        </w:rPr>
+        <w:t xml:space="preserve"> </w:t>
+      </w:r>
+      <w:r>
+        <w:rPr>
+          <w:lang w:val="en-US"/>
+        </w:rPr>
+        <w:t>in which case it is still exists in the DOM source.</w:t>
+      </w:r>
+    </w:p>
+    <w:p>
+      <w:pPr>
+        <w:rPr>
+          <w:lang w:val="en-US"/>
+        </w:rPr>
+      </w:pPr>
+    </w:p>
+    <w:p>
+      <w:pPr>
+        <w:pStyle w:val="Heading2"/>
+        <w:rPr>
+          <w:lang w:val="en-US"/>
+        </w:rPr>
+      </w:pPr>
+      <w:r>
+        <w:rPr>
+          <w:lang w:val="en-US"/>
+        </w:rPr>
+        <w:t>ng-template</w:t>
+      </w:r>
+    </w:p>
+    <w:p>
+      <w:pPr>
+        <w:rPr>
+          <w:lang w:val="en-US"/>
+        </w:rPr>
+      </w:pPr>
+      <w:r>
+        <w:rPr>
+          <w:lang w:val="en-US"/>
+        </w:rPr>
+        <w:t xml:space="preserve">It is basically like a container for other HTML elements , </w:t>
+      </w:r>
+      <w:r>
+        <w:rPr>
+          <w:lang w:val="en-US"/>
+        </w:rPr>
+        <w:t>this is used by ngIf</w:t>
+      </w:r>
+      <w:r>
+        <w:rPr>
+          <w:lang w:val="en-US"/>
+        </w:rPr>
+        <w:t xml:space="preserve"> , to conditinally add / remove HTML from the DOM.</w:t>
+      </w:r>
+    </w:p>
+    <w:p>
+      <w:pPr>
+        <w:rPr>
+          <w:lang w:val="en-US"/>
+        </w:rPr>
+      </w:pPr>
+    </w:p>
+    <w:p>
+      <w:pPr>
+        <w:pStyle w:val="Heading2"/>
+        <w:rPr>
+          <w:lang w:val="en-US"/>
+        </w:rPr>
+      </w:pPr>
+      <w:r>
+        <w:rPr>
+          <w:lang w:val="en-US"/>
+        </w:rPr>
+        <w:t>ngSwitch</w:t>
+      </w:r>
+    </w:p>
+    <w:p>
+      <w:pPr>
+        <w:rPr>
+          <w:lang w:val="en-US"/>
+        </w:rPr>
+      </w:pPr>
+      <w:r>
+        <w:rPr>
+          <w:lang w:val="en-US"/>
+        </w:rPr>
+        <w:t xml:space="preserve">This is used when you want to </w:t>
+      </w:r>
+      <w:r>
+        <w:rPr>
+          <w:lang w:val="en-US"/>
+        </w:rPr>
+        <w:t>handle mutiple conditional cases to render the HTML DOM elements.</w:t>
+      </w:r>
+    </w:p>
+    <w:p>
+      <w:pPr>
+        <w:rPr>
+          <w:lang w:val="en-US"/>
+        </w:rPr>
+      </w:pPr>
+    </w:p>
+    <w:p>
+      <w:pPr>
+        <w:pStyle w:val="Heading2"/>
+        <w:rPr>
+          <w:lang w:val="en-US"/>
+        </w:rPr>
+      </w:pPr>
+      <w:r>
+        <w:rPr>
+          <w:lang w:val="en-US"/>
+        </w:rPr>
+        <w:t>ngFor</w:t>
+      </w:r>
+    </w:p>
+    <w:p>
+      <w:pPr>
+        <w:rPr>
+          <w:lang w:val="en-US"/>
+        </w:rPr>
+      </w:pPr>
+      <w:r>
+        <w:rPr>
+          <w:lang w:val="en-US"/>
+        </w:rPr>
+        <w:t xml:space="preserve">It </w:t>
+      </w:r>
+      <w:r>
+        <w:rPr>
+          <w:lang w:val="en-US"/>
+        </w:rPr>
+        <w:t>allows you to iterate over a collection, such as an array or a list, and generate HTML elements for each item in the collection.</w:t>
       </w:r>
     </w:p>
     <w:p>

</xml_diff>